<commit_message>
Resubmitted to Ornithological Applications
Second time is the charm...
</commit_message>
<xml_diff>
--- a/drafts/orn_apps_2/woodcock_altitudes_sm.docx
+++ b/drafts/orn_apps_2/woodcock_altitudes_sm.docx
@@ -273,7 +273,14 @@
                 <w:b/>
                 <w:bCs/>
               </w:rPr>
-              <w:t>56</w:t>
+              <w:t>4</w:t>
+            </w:r>
+            <w:r>
+              <w:rPr>
+                <w:b/>
+                <w:bCs/>
+              </w:rPr>
+              <w:t>4</w:t>
             </w:r>
           </w:p>
         </w:tc>
@@ -292,7 +299,6 @@
               <w:rPr>
                 <w:b/>
                 <w:bCs/>
-                <w:highlight w:val="yellow"/>
               </w:rPr>
             </w:pPr>
             <w:r>
@@ -307,14 +313,7 @@
                 <w:b/>
                 <w:bCs/>
               </w:rPr>
-              <w:t>3</w:t>
-            </w:r>
-            <w:r>
-              <w:rPr>
-                <w:b/>
-                <w:bCs/>
-              </w:rPr>
-              <w:t>1</w:t>
+              <w:t>27</w:t>
             </w:r>
             <w:r>
               <w:rPr>
@@ -328,7 +327,7 @@
                 <w:b/>
                 <w:bCs/>
               </w:rPr>
-              <w:t>84</w:t>
+              <w:t>61</w:t>
             </w:r>
           </w:p>
         </w:tc>
@@ -381,7 +380,7 @@
           </w:tcPr>
           <w:p>
             <w:r>
-              <w:t>86</w:t>
+              <w:t>76</w:t>
             </w:r>
           </w:p>
         </w:tc>
@@ -400,13 +399,13 @@
               <w:t>6</w:t>
             </w:r>
             <w:r>
-              <w:t>8</w:t>
+              <w:t>5</w:t>
             </w:r>
             <w:r>
               <w:t>–</w:t>
             </w:r>
             <w:r>
-              <w:t>106</w:t>
+              <w:t>88</w:t>
             </w:r>
           </w:p>
         </w:tc>
@@ -465,7 +464,7 @@
               <w:t>6</w:t>
             </w:r>
             <w:r>
-              <w:t>9</w:t>
+              <w:t>7</w:t>
             </w:r>
           </w:p>
         </w:tc>
@@ -484,13 +483,16 @@
               <w:t>5</w:t>
             </w:r>
             <w:r>
-              <w:t>2</w:t>
+              <w:t>4</w:t>
             </w:r>
             <w:r>
               <w:t>–</w:t>
             </w:r>
             <w:r>
-              <w:t>89</w:t>
+              <w:t>8</w:t>
+            </w:r>
+            <w:r>
+              <w:t>0</w:t>
             </w:r>
           </w:p>
         </w:tc>
@@ -554,7 +556,7 @@
                 <w:b/>
                 <w:bCs/>
               </w:rPr>
-              <w:t>7</w:t>
+              <w:t>0</w:t>
             </w:r>
           </w:p>
         </w:tc>
@@ -587,7 +589,14 @@
                 <w:b/>
                 <w:bCs/>
               </w:rPr>
-              <w:t>14</w:t>
+              <w:t>1</w:t>
+            </w:r>
+            <w:r>
+              <w:rPr>
+                <w:b/>
+                <w:bCs/>
+              </w:rPr>
+              <w:t>5</w:t>
             </w:r>
             <w:r>
               <w:rPr>
@@ -601,7 +610,7 @@
                 <w:b/>
                 <w:bCs/>
               </w:rPr>
-              <w:t>61</w:t>
+              <w:t>46</w:t>
             </w:r>
           </w:p>
         </w:tc>
@@ -654,7 +663,7 @@
               <w:t>5</w:t>
             </w:r>
             <w:r>
-              <w:t>7</w:t>
+              <w:t>5</w:t>
             </w:r>
           </w:p>
         </w:tc>
@@ -670,13 +679,16 @@
           </w:tcPr>
           <w:p>
             <w:r>
-              <w:t>44</w:t>
+              <w:t>4</w:t>
+            </w:r>
+            <w:r>
+              <w:t>5</w:t>
             </w:r>
             <w:r>
               <w:t>–</w:t>
             </w:r>
             <w:r>
-              <w:t>72</w:t>
+              <w:t>65</w:t>
             </w:r>
           </w:p>
         </w:tc>
@@ -726,7 +738,10 @@
           </w:tcPr>
           <w:p>
             <w:r>
-              <w:t>79</w:t>
+              <w:t>7</w:t>
+            </w:r>
+            <w:r>
+              <w:t>5</w:t>
             </w:r>
           </w:p>
         </w:tc>
@@ -745,10 +760,13 @@
               <w:t>6</w:t>
             </w:r>
             <w:r>
-              <w:t>2–</w:t>
-            </w:r>
-            <w:r>
-              <w:t>99</w:t>
+              <w:t>3</w:t>
+            </w:r>
+            <w:r>
+              <w:t>–</w:t>
+            </w:r>
+            <w:r>
+              <w:t>88</w:t>
             </w:r>
           </w:p>
         </w:tc>
@@ -812,7 +830,7 @@
                 <w:b/>
                 <w:bCs/>
               </w:rPr>
-              <w:t>49</w:t>
+              <w:t>38</w:t>
             </w:r>
           </w:p>
         </w:tc>
@@ -845,7 +863,7 @@
                 <w:b/>
                 <w:bCs/>
               </w:rPr>
-              <w:t>3</w:t>
+              <w:t>1</w:t>
             </w:r>
             <w:r>
               <w:rPr>
@@ -859,7 +877,86 @@
                 <w:b/>
                 <w:bCs/>
               </w:rPr>
-              <w:t>78</w:t>
+              <w:t>55</w:t>
+            </w:r>
+          </w:p>
+        </w:tc>
+      </w:tr>
+      <w:tr>
+        <w:trPr>
+          <w:trHeight w:val="83"/>
+          <w:jc w:val="center"/>
+        </w:trPr>
+        <w:tc>
+          <w:tcPr>
+            <w:tcW w:w="1620" w:type="dxa"/>
+            <w:tcBorders>
+              <w:top w:val="nil"/>
+              <w:left w:val="nil"/>
+              <w:bottom w:val="nil"/>
+              <w:right w:val="nil"/>
+            </w:tcBorders>
+          </w:tcPr>
+          <w:p>
+            <w:pPr>
+              <w:rPr>
+                <w:i/>
+                <w:iCs/>
+              </w:rPr>
+            </w:pPr>
+            <w:r>
+              <w:t xml:space="preserve">    </w:t>
+            </w:r>
+            <w:r>
+              <w:rPr>
+                <w:i/>
+                <w:iCs/>
+              </w:rPr>
+              <w:t>Male</w:t>
+            </w:r>
+          </w:p>
+        </w:tc>
+        <w:tc>
+          <w:tcPr>
+            <w:tcW w:w="1350" w:type="dxa"/>
+            <w:tcBorders>
+              <w:top w:val="nil"/>
+              <w:left w:val="nil"/>
+              <w:bottom w:val="nil"/>
+              <w:right w:val="nil"/>
+            </w:tcBorders>
+          </w:tcPr>
+          <w:p>
+            <w:r>
+              <w:t>7</w:t>
+            </w:r>
+            <w:r>
+              <w:t>2</w:t>
+            </w:r>
+          </w:p>
+        </w:tc>
+        <w:tc>
+          <w:tcPr>
+            <w:tcW w:w="2610" w:type="dxa"/>
+            <w:tcBorders>
+              <w:top w:val="nil"/>
+              <w:left w:val="nil"/>
+              <w:bottom w:val="nil"/>
+              <w:right w:val="nil"/>
+            </w:tcBorders>
+          </w:tcPr>
+          <w:p>
+            <w:r>
+              <w:t>6</w:t>
+            </w:r>
+            <w:r>
+              <w:t>1</w:t>
+            </w:r>
+            <w:r>
+              <w:t>–</w:t>
+            </w:r>
+            <w:r>
+              <w:t>83</w:t>
             </w:r>
           </w:p>
         </w:tc>
@@ -874,7 +971,6 @@
             <w:tcBorders>
               <w:top w:val="nil"/>
               <w:left w:val="nil"/>
-              <w:bottom w:val="nil"/>
               <w:right w:val="nil"/>
             </w:tcBorders>
           </w:tcPr>
@@ -893,7 +989,7 @@
                 <w:i/>
                 <w:iCs/>
               </w:rPr>
-              <w:t>Male</w:t>
+              <w:t>Female</w:t>
             </w:r>
           </w:p>
         </w:tc>
@@ -903,16 +999,12 @@
             <w:tcBorders>
               <w:top w:val="nil"/>
               <w:left w:val="nil"/>
-              <w:bottom w:val="nil"/>
-              <w:right w:val="nil"/>
-            </w:tcBorders>
-          </w:tcPr>
-          <w:p>
-            <w:r>
-              <w:t>7</w:t>
-            </w:r>
-            <w:r>
-              <w:t>7</w:t>
+              <w:right w:val="nil"/>
+            </w:tcBorders>
+          </w:tcPr>
+          <w:p>
+            <w:r>
+              <w:t>66</w:t>
             </w:r>
           </w:p>
         </w:tc>
@@ -922,91 +1014,18 @@
             <w:tcBorders>
               <w:top w:val="nil"/>
               <w:left w:val="nil"/>
-              <w:bottom w:val="nil"/>
-              <w:right w:val="nil"/>
-            </w:tcBorders>
-          </w:tcPr>
-          <w:p>
-            <w:r>
-              <w:t>6</w:t>
-            </w:r>
-            <w:r>
-              <w:t>1</w:t>
+              <w:right w:val="nil"/>
+            </w:tcBorders>
+          </w:tcPr>
+          <w:p>
+            <w:r>
+              <w:t>54</w:t>
             </w:r>
             <w:r>
               <w:t>–</w:t>
             </w:r>
             <w:r>
-              <w:t>97</w:t>
-            </w:r>
-          </w:p>
-        </w:tc>
-      </w:tr>
-      <w:tr>
-        <w:trPr>
-          <w:jc w:val="center"/>
-        </w:trPr>
-        <w:tc>
-          <w:tcPr>
-            <w:tcW w:w="1620" w:type="dxa"/>
-            <w:tcBorders>
-              <w:top w:val="nil"/>
-              <w:left w:val="nil"/>
-              <w:right w:val="nil"/>
-            </w:tcBorders>
-          </w:tcPr>
-          <w:p>
-            <w:pPr>
-              <w:rPr>
-                <w:i/>
-                <w:iCs/>
-              </w:rPr>
-            </w:pPr>
-            <w:r>
-              <w:t xml:space="preserve">    </w:t>
-            </w:r>
-            <w:r>
-              <w:rPr>
-                <w:i/>
-                <w:iCs/>
-              </w:rPr>
-              <w:t>Female</w:t>
-            </w:r>
-          </w:p>
-        </w:tc>
-        <w:tc>
-          <w:tcPr>
-            <w:tcW w:w="1350" w:type="dxa"/>
-            <w:tcBorders>
-              <w:top w:val="nil"/>
-              <w:left w:val="nil"/>
-              <w:right w:val="nil"/>
-            </w:tcBorders>
-          </w:tcPr>
-          <w:p>
-            <w:r>
-              <w:t>72</w:t>
-            </w:r>
-          </w:p>
-        </w:tc>
-        <w:tc>
-          <w:tcPr>
-            <w:tcW w:w="2610" w:type="dxa"/>
-            <w:tcBorders>
-              <w:top w:val="nil"/>
-              <w:left w:val="nil"/>
-              <w:right w:val="nil"/>
-            </w:tcBorders>
-          </w:tcPr>
-          <w:p>
-            <w:r>
-              <w:t>54</w:t>
-            </w:r>
-            <w:r>
-              <w:t>–</w:t>
-            </w:r>
-            <w:r>
-              <w:t>95</w:t>
+              <w:t>78</w:t>
             </w:r>
           </w:p>
         </w:tc>

</xml_diff>